<commit_message>
Se crean los sprites de enemigos basicos
</commit_message>
<xml_diff>
--- a/Historia Principal.docx
+++ b/Historia Principal.docx
@@ -293,7 +293,13 @@
         <w:t xml:space="preserve"> conoce a</w:t>
       </w:r>
       <w:r>
-        <w:t xml:space="preserve"> lilith </w:t>
+        <w:t xml:space="preserve"> </w:t>
+      </w:r>
+      <w:r>
+        <w:t>Pit</w:t>
+      </w:r>
+      <w:r>
+        <w:t xml:space="preserve"> </w:t>
       </w:r>
       <w:r>
         <w:t>, quien lo guiara en la aventura mas grande por los niveles del infierno, enfrentándose a los pecados principales</w:t>

</xml_diff>